<commit_message>
Updated course materials for Forms in React
</commit_message>
<xml_diff>
--- a/10. React JS/2.  React/5. Full Stack Project with React JS and Spring Boot/Day 45/Hands On Demos/Hands On Demos - Day 45.docx
+++ b/10. React JS/2.  React/5. Full Stack Project with React JS and Spring Boot/Day 45/Hands On Demos/Hands On Demos - Day 45.docx
@@ -29,27 +29,21 @@
         </w:rPr>
         <w:t>5</w:t>
       </w:r>
-      <w:bookmarkStart w:id="0" w:name="_GoBack"/>
-      <w:bookmarkEnd w:id="0"/>
-    </w:p>
-    <w:p>
-      <w:pPr>
-        <w:jc w:val="center"/>
+    </w:p>
+    <w:p>
+      <w:pPr>
+        <w:jc w:val="left"/>
         <w:rPr>
           <w:rFonts w:hint="default"/>
           <w:sz w:val="40"/>
           <w:szCs w:val="40"/>
+          <w:lang w:val="en-US"/>
         </w:rPr>
-      </w:pPr>
-    </w:p>
-    <w:p>
-      <w:pPr>
-        <w:jc w:val="left"/>
       </w:pPr>
       <w:r>
         <w:drawing>
           <wp:inline distT="0" distB="0" distL="114300" distR="114300">
-            <wp:extent cx="2276475" cy="4629150"/>
+            <wp:extent cx="2028825" cy="5448300"/>
             <wp:effectExtent l="0" t="0" r="9525" b="0"/>
             <wp:docPr id="2" name="Picture 1"/>
             <wp:cNvGraphicFramePr>
@@ -73,7 +67,7 @@
                   <pic:spPr>
                     <a:xfrm>
                       <a:off x="0" y="0"/>
-                      <a:ext cx="2276475" cy="4629150"/>
+                      <a:ext cx="2028825" cy="5448300"/>
                     </a:xfrm>
                     <a:prstGeom prst="rect">
                       <a:avLst/>
@@ -92,32 +86,12 @@
     </w:p>
     <w:p>
       <w:pPr>
-        <w:jc w:val="left"/>
-      </w:pPr>
-    </w:p>
-    <w:p>
-      <w:pPr>
-        <w:jc w:val="left"/>
-      </w:pPr>
-    </w:p>
-    <w:p>
-      <w:pPr>
-        <w:jc w:val="left"/>
-      </w:pPr>
-    </w:p>
-    <w:p>
-      <w:pPr>
-        <w:jc w:val="left"/>
-      </w:pPr>
-    </w:p>
-    <w:p>
-      <w:pPr>
-        <w:jc w:val="left"/>
-      </w:pPr>
-    </w:p>
-    <w:p>
-      <w:pPr>
-        <w:jc w:val="left"/>
+        <w:jc w:val="center"/>
+        <w:rPr>
+          <w:rFonts w:hint="default"/>
+          <w:sz w:val="40"/>
+          <w:szCs w:val="40"/>
+        </w:rPr>
       </w:pPr>
     </w:p>
     <w:p>
@@ -517,6 +491,299 @@
       <w:pPr>
         <w:jc w:val="left"/>
       </w:pPr>
+    </w:p>
+    <w:p>
+      <w:pPr>
+        <w:jc w:val="left"/>
+      </w:pPr>
+      <w:r>
+        <w:drawing>
+          <wp:inline distT="0" distB="0" distL="114300" distR="114300">
+            <wp:extent cx="5270500" cy="5367655"/>
+            <wp:effectExtent l="0" t="0" r="6350" b="4445"/>
+            <wp:docPr id="12" name="Picture 3"/>
+            <wp:cNvGraphicFramePr>
+              <a:graphicFrameLocks xmlns:a="http://schemas.openxmlformats.org/drawingml/2006/main" noChangeAspect="1"/>
+            </wp:cNvGraphicFramePr>
+            <a:graphic xmlns:a="http://schemas.openxmlformats.org/drawingml/2006/main">
+              <a:graphicData uri="http://schemas.openxmlformats.org/drawingml/2006/picture">
+                <pic:pic xmlns:pic="http://schemas.openxmlformats.org/drawingml/2006/picture">
+                  <pic:nvPicPr>
+                    <pic:cNvPr id="12" name="Picture 3"/>
+                    <pic:cNvPicPr>
+                      <a:picLocks noChangeAspect="1"/>
+                    </pic:cNvPicPr>
+                  </pic:nvPicPr>
+                  <pic:blipFill>
+                    <a:blip r:embed="rId13"/>
+                    <a:stretch>
+                      <a:fillRect/>
+                    </a:stretch>
+                  </pic:blipFill>
+                  <pic:spPr>
+                    <a:xfrm>
+                      <a:off x="0" y="0"/>
+                      <a:ext cx="5270500" cy="5367655"/>
+                    </a:xfrm>
+                    <a:prstGeom prst="rect">
+                      <a:avLst/>
+                    </a:prstGeom>
+                    <a:noFill/>
+                    <a:ln>
+                      <a:noFill/>
+                    </a:ln>
+                  </pic:spPr>
+                </pic:pic>
+              </a:graphicData>
+            </a:graphic>
+          </wp:inline>
+        </w:drawing>
+      </w:r>
+    </w:p>
+    <w:p>
+      <w:pPr>
+        <w:jc w:val="left"/>
+      </w:pPr>
+      <w:r>
+        <w:drawing>
+          <wp:inline distT="0" distB="0" distL="114300" distR="114300">
+            <wp:extent cx="5272405" cy="5111750"/>
+            <wp:effectExtent l="0" t="0" r="4445" b="12700"/>
+            <wp:docPr id="13" name="Picture 4"/>
+            <wp:cNvGraphicFramePr>
+              <a:graphicFrameLocks xmlns:a="http://schemas.openxmlformats.org/drawingml/2006/main" noChangeAspect="1"/>
+            </wp:cNvGraphicFramePr>
+            <a:graphic xmlns:a="http://schemas.openxmlformats.org/drawingml/2006/main">
+              <a:graphicData uri="http://schemas.openxmlformats.org/drawingml/2006/picture">
+                <pic:pic xmlns:pic="http://schemas.openxmlformats.org/drawingml/2006/picture">
+                  <pic:nvPicPr>
+                    <pic:cNvPr id="13" name="Picture 4"/>
+                    <pic:cNvPicPr>
+                      <a:picLocks noChangeAspect="1"/>
+                    </pic:cNvPicPr>
+                  </pic:nvPicPr>
+                  <pic:blipFill>
+                    <a:blip r:embed="rId14"/>
+                    <a:stretch>
+                      <a:fillRect/>
+                    </a:stretch>
+                  </pic:blipFill>
+                  <pic:spPr>
+                    <a:xfrm>
+                      <a:off x="0" y="0"/>
+                      <a:ext cx="5272405" cy="5111750"/>
+                    </a:xfrm>
+                    <a:prstGeom prst="rect">
+                      <a:avLst/>
+                    </a:prstGeom>
+                    <a:noFill/>
+                    <a:ln>
+                      <a:noFill/>
+                    </a:ln>
+                  </pic:spPr>
+                </pic:pic>
+              </a:graphicData>
+            </a:graphic>
+          </wp:inline>
+        </w:drawing>
+      </w:r>
+      <w:r>
+        <w:drawing>
+          <wp:inline distT="0" distB="0" distL="114300" distR="114300">
+            <wp:extent cx="5271135" cy="4976495"/>
+            <wp:effectExtent l="0" t="0" r="5715" b="14605"/>
+            <wp:docPr id="14" name="Picture 5"/>
+            <wp:cNvGraphicFramePr>
+              <a:graphicFrameLocks xmlns:a="http://schemas.openxmlformats.org/drawingml/2006/main" noChangeAspect="1"/>
+            </wp:cNvGraphicFramePr>
+            <a:graphic xmlns:a="http://schemas.openxmlformats.org/drawingml/2006/main">
+              <a:graphicData uri="http://schemas.openxmlformats.org/drawingml/2006/picture">
+                <pic:pic xmlns:pic="http://schemas.openxmlformats.org/drawingml/2006/picture">
+                  <pic:nvPicPr>
+                    <pic:cNvPr id="14" name="Picture 5"/>
+                    <pic:cNvPicPr>
+                      <a:picLocks noChangeAspect="1"/>
+                    </pic:cNvPicPr>
+                  </pic:nvPicPr>
+                  <pic:blipFill>
+                    <a:blip r:embed="rId15"/>
+                    <a:stretch>
+                      <a:fillRect/>
+                    </a:stretch>
+                  </pic:blipFill>
+                  <pic:spPr>
+                    <a:xfrm>
+                      <a:off x="0" y="0"/>
+                      <a:ext cx="5271135" cy="4976495"/>
+                    </a:xfrm>
+                    <a:prstGeom prst="rect">
+                      <a:avLst/>
+                    </a:prstGeom>
+                    <a:noFill/>
+                    <a:ln>
+                      <a:noFill/>
+                    </a:ln>
+                  </pic:spPr>
+                </pic:pic>
+              </a:graphicData>
+            </a:graphic>
+          </wp:inline>
+        </w:drawing>
+      </w:r>
+      <w:r>
+        <w:drawing>
+          <wp:inline distT="0" distB="0" distL="114300" distR="114300">
+            <wp:extent cx="5269865" cy="1911985"/>
+            <wp:effectExtent l="0" t="0" r="6985" b="12065"/>
+            <wp:docPr id="15" name="Picture 6"/>
+            <wp:cNvGraphicFramePr>
+              <a:graphicFrameLocks xmlns:a="http://schemas.openxmlformats.org/drawingml/2006/main" noChangeAspect="1"/>
+            </wp:cNvGraphicFramePr>
+            <a:graphic xmlns:a="http://schemas.openxmlformats.org/drawingml/2006/main">
+              <a:graphicData uri="http://schemas.openxmlformats.org/drawingml/2006/picture">
+                <pic:pic xmlns:pic="http://schemas.openxmlformats.org/drawingml/2006/picture">
+                  <pic:nvPicPr>
+                    <pic:cNvPr id="15" name="Picture 6"/>
+                    <pic:cNvPicPr>
+                      <a:picLocks noChangeAspect="1"/>
+                    </pic:cNvPicPr>
+                  </pic:nvPicPr>
+                  <pic:blipFill>
+                    <a:blip r:embed="rId16"/>
+                    <a:stretch>
+                      <a:fillRect/>
+                    </a:stretch>
+                  </pic:blipFill>
+                  <pic:spPr>
+                    <a:xfrm>
+                      <a:off x="0" y="0"/>
+                      <a:ext cx="5269865" cy="1911985"/>
+                    </a:xfrm>
+                    <a:prstGeom prst="rect">
+                      <a:avLst/>
+                    </a:prstGeom>
+                    <a:noFill/>
+                    <a:ln>
+                      <a:noFill/>
+                    </a:ln>
+                  </pic:spPr>
+                </pic:pic>
+              </a:graphicData>
+            </a:graphic>
+          </wp:inline>
+        </w:drawing>
+      </w:r>
+    </w:p>
+    <w:p>
+      <w:pPr>
+        <w:jc w:val="left"/>
+      </w:pPr>
+      <w:r>
+        <w:drawing>
+          <wp:inline distT="0" distB="0" distL="114300" distR="114300">
+            <wp:extent cx="5271770" cy="2771140"/>
+            <wp:effectExtent l="0" t="0" r="5080" b="10160"/>
+            <wp:docPr id="16" name="Picture 7"/>
+            <wp:cNvGraphicFramePr>
+              <a:graphicFrameLocks xmlns:a="http://schemas.openxmlformats.org/drawingml/2006/main" noChangeAspect="1"/>
+            </wp:cNvGraphicFramePr>
+            <a:graphic xmlns:a="http://schemas.openxmlformats.org/drawingml/2006/main">
+              <a:graphicData uri="http://schemas.openxmlformats.org/drawingml/2006/picture">
+                <pic:pic xmlns:pic="http://schemas.openxmlformats.org/drawingml/2006/picture">
+                  <pic:nvPicPr>
+                    <pic:cNvPr id="16" name="Picture 7"/>
+                    <pic:cNvPicPr>
+                      <a:picLocks noChangeAspect="1"/>
+                    </pic:cNvPicPr>
+                  </pic:nvPicPr>
+                  <pic:blipFill>
+                    <a:blip r:embed="rId17"/>
+                    <a:stretch>
+                      <a:fillRect/>
+                    </a:stretch>
+                  </pic:blipFill>
+                  <pic:spPr>
+                    <a:xfrm>
+                      <a:off x="0" y="0"/>
+                      <a:ext cx="5271770" cy="2771140"/>
+                    </a:xfrm>
+                    <a:prstGeom prst="rect">
+                      <a:avLst/>
+                    </a:prstGeom>
+                    <a:noFill/>
+                    <a:ln>
+                      <a:noFill/>
+                    </a:ln>
+                  </pic:spPr>
+                </pic:pic>
+              </a:graphicData>
+            </a:graphic>
+          </wp:inline>
+        </w:drawing>
+      </w:r>
+    </w:p>
+    <w:p>
+      <w:pPr>
+        <w:jc w:val="left"/>
+      </w:pPr>
+    </w:p>
+    <w:p>
+      <w:pPr>
+        <w:jc w:val="left"/>
+      </w:pPr>
+      <w:r>
+        <w:drawing>
+          <wp:inline distT="0" distB="0" distL="114300" distR="114300">
+            <wp:extent cx="5269865" cy="4111625"/>
+            <wp:effectExtent l="0" t="0" r="6985" b="3175"/>
+            <wp:docPr id="17" name="Picture 8"/>
+            <wp:cNvGraphicFramePr>
+              <a:graphicFrameLocks xmlns:a="http://schemas.openxmlformats.org/drawingml/2006/main" noChangeAspect="1"/>
+            </wp:cNvGraphicFramePr>
+            <a:graphic xmlns:a="http://schemas.openxmlformats.org/drawingml/2006/main">
+              <a:graphicData uri="http://schemas.openxmlformats.org/drawingml/2006/picture">
+                <pic:pic xmlns:pic="http://schemas.openxmlformats.org/drawingml/2006/picture">
+                  <pic:nvPicPr>
+                    <pic:cNvPr id="17" name="Picture 8"/>
+                    <pic:cNvPicPr>
+                      <a:picLocks noChangeAspect="1"/>
+                    </pic:cNvPicPr>
+                  </pic:nvPicPr>
+                  <pic:blipFill>
+                    <a:blip r:embed="rId18"/>
+                    <a:stretch>
+                      <a:fillRect/>
+                    </a:stretch>
+                  </pic:blipFill>
+                  <pic:spPr>
+                    <a:xfrm>
+                      <a:off x="0" y="0"/>
+                      <a:ext cx="5269865" cy="4111625"/>
+                    </a:xfrm>
+                    <a:prstGeom prst="rect">
+                      <a:avLst/>
+                    </a:prstGeom>
+                    <a:noFill/>
+                    <a:ln>
+                      <a:noFill/>
+                    </a:ln>
+                  </pic:spPr>
+                </pic:pic>
+              </a:graphicData>
+            </a:graphic>
+          </wp:inline>
+        </w:drawing>
+      </w:r>
+    </w:p>
+    <w:p>
+      <w:pPr>
+        <w:jc w:val="left"/>
+      </w:pPr>
+    </w:p>
+    <w:p>
+      <w:pPr>
+        <w:jc w:val="left"/>
+      </w:pPr>
       <w:r>
         <w:drawing>
           <wp:inline distT="0" distB="0" distL="114300" distR="114300">
@@ -536,7 +803,7 @@
                     </pic:cNvPicPr>
                   </pic:nvPicPr>
                   <pic:blipFill>
-                    <a:blip r:embed="rId13"/>
+                    <a:blip r:embed="rId19"/>
                     <a:stretch>
                       <a:fillRect/>
                     </a:stretch>
@@ -584,7 +851,7 @@
                     </pic:cNvPicPr>
                   </pic:nvPicPr>
                   <pic:blipFill>
-                    <a:blip r:embed="rId14"/>
+                    <a:blip r:embed="rId20"/>
                     <a:stretch>
                       <a:fillRect/>
                     </a:stretch>
@@ -608,6 +875,8 @@
           </wp:inline>
         </w:drawing>
       </w:r>
+      <w:bookmarkStart w:id="0" w:name="_GoBack"/>
+      <w:bookmarkEnd w:id="0"/>
     </w:p>
     <w:p>
       <w:pPr>

</xml_diff>